<commit_message>
THE last up hussain+2
</commit_message>
<xml_diff>
--- a/Project/Data life cycle.docx
+++ b/Project/Data life cycle.docx
@@ -8752,13 +8752,7 @@
         <w:rPr>
           <w:rFonts w:ascii="Times" w:hAnsi="Times"/>
         </w:rPr>
-        <w:t>]</w:t>
-      </w:r>
-      <w:r>
-        <w:rPr>
-          <w:rFonts w:ascii="Times" w:hAnsi="Times"/>
-        </w:rPr>
-        <w:t xml:space="preserve"> </w:t>
+        <w:t xml:space="preserve">] </w:t>
       </w:r>
     </w:p>
     <w:p>
@@ -14895,13 +14889,7 @@
         <w:rPr>
           <w:rFonts w:ascii="Times" w:hAnsi="Times"/>
         </w:rPr>
-        <w:t xml:space="preserve">Out </w:t>
-      </w:r>
-      <w:r>
-        <w:rPr>
-          <w:rFonts w:ascii="Times" w:hAnsi="Times"/>
-        </w:rPr>
-        <w:t>[</w:t>
+        <w:t>Out [</w:t>
       </w:r>
       <w:r>
         <w:rPr>
@@ -14913,19 +14901,7 @@
         <w:rPr>
           <w:rFonts w:ascii="Times" w:hAnsi="Times"/>
         </w:rPr>
-        <w:t>]:</w:t>
-      </w:r>
-      <w:r>
-        <w:rPr>
-          <w:rFonts w:ascii="Times" w:hAnsi="Times"/>
-        </w:rPr>
-        <w:t xml:space="preserve">                </w:t>
-      </w:r>
-      <w:r>
-        <w:rPr>
-          <w:rFonts w:ascii="Times" w:hAnsi="Times"/>
-        </w:rPr>
-        <w:t xml:space="preserve"> </w:t>
+        <w:t xml:space="preserve">]:                 </w:t>
       </w:r>
     </w:p>
     <w:p>
@@ -15514,7 +15490,7 @@
         <w:rPr>
           <w:rFonts w:ascii="Times" w:hAnsi="Times"/>
         </w:rPr>
-        <w:t>Out [</w:t>
+        <w:t>Out [1</w:t>
       </w:r>
       <w:r>
         <w:rPr>
@@ -15522,24 +15498,12 @@
         </w:rPr>
         <w:t>1</w:t>
       </w:r>
-      <w:r>
-        <w:rPr>
-          <w:rFonts w:ascii="Times" w:hAnsi="Times"/>
-        </w:rPr>
-        <w:t>1</w:t>
-      </w:r>
       <w:proofErr w:type="gramStart"/>
       <w:r>
         <w:rPr>
           <w:rFonts w:ascii="Times" w:hAnsi="Times"/>
         </w:rPr>
-        <w:t>]</w:t>
-      </w:r>
-      <w:r>
-        <w:rPr>
-          <w:rFonts w:ascii="Times" w:hAnsi="Times"/>
-        </w:rPr>
-        <w:t xml:space="preserve"> :</w:t>
+        <w:t>] :</w:t>
       </w:r>
       <w:proofErr w:type="gramEnd"/>
       <w:r>
@@ -22511,14 +22475,6 @@
         <w:spacing w:line="360" w:lineRule="auto"/>
         <w:rPr>
           <w:rFonts w:ascii="Times" w:hAnsi="Times"/>
-        </w:rPr>
-      </w:pPr>
-    </w:p>
-    <w:p>
-      <w:pPr>
-        <w:spacing w:line="360" w:lineRule="auto"/>
-        <w:rPr>
-          <w:rFonts w:ascii="Times" w:hAnsi="Times"/>
           <w:b/>
           <w:bCs/>
           <w:color w:val="FF0000"/>
@@ -22579,6 +22535,53 @@
         </w:rPr>
         <w:t>. Prefer work in private class for high income. In sum, employees should encourage to increase their income with the variables that are related to increase the income such as age and avoid all other variables that are not impact the income or has a negative impact on it.</w:t>
       </w:r>
+    </w:p>
+    <w:p>
+      <w:pPr>
+        <w:spacing w:line="360" w:lineRule="auto"/>
+        <w:rPr>
+          <w:rFonts w:ascii="Times" w:hAnsi="Times"/>
+        </w:rPr>
+      </w:pPr>
+      <w:r>
+        <w:rPr>
+          <w:rFonts w:ascii="Times" w:hAnsi="Times"/>
+        </w:rPr>
+        <w:t xml:space="preserve">Our </w:t>
+      </w:r>
+      <w:proofErr w:type="gramStart"/>
+      <w:r>
+        <w:rPr>
+          <w:rFonts w:ascii="Times" w:hAnsi="Times"/>
+        </w:rPr>
+        <w:t>file :</w:t>
+      </w:r>
+      <w:proofErr w:type="gramEnd"/>
+    </w:p>
+    <w:p>
+      <w:pPr>
+        <w:spacing w:line="360" w:lineRule="auto"/>
+        <w:rPr>
+          <w:rFonts w:ascii="Times" w:hAnsi="Times"/>
+        </w:rPr>
+      </w:pPr>
+      <w:hyperlink r:id="rId17" w:history="1">
+        <w:r>
+          <w:rPr>
+            <w:rStyle w:val="Hyperlink"/>
+            <w:rFonts w:ascii="Times" w:hAnsi="Times"/>
+          </w:rPr>
+          <w:t>https://github.com/Hussain-Almansour/mywebsit/tree/master/Project</w:t>
+        </w:r>
+      </w:hyperlink>
+    </w:p>
+    <w:p>
+      <w:pPr>
+        <w:spacing w:line="360" w:lineRule="auto"/>
+        <w:rPr>
+          <w:rFonts w:ascii="Times" w:hAnsi="Times"/>
+        </w:rPr>
+      </w:pPr>
     </w:p>
     <w:sectPr>
       <w:pgSz w:w="12240" w:h="15840"/>

</xml_diff>